<commit_message>
Continued notes for Python
</commit_message>
<xml_diff>
--- a/Python Knowledgebase.docx
+++ b/Python Knowledgebase.docx
@@ -27,8 +27,6 @@
           <w:u w:val="single"/>
         </w:rPr>
       </w:pPr>
-      <w:bookmarkStart w:id="0" w:name="_GoBack"/>
-      <w:bookmarkEnd w:id="0"/>
     </w:p>
     <w:p>
       <w:r>
@@ -54,6 +52,31 @@
       <w:r>
         <w:t xml:space="preserve"> is for Scientific Computations</w:t>
       </w:r>
+    </w:p>
+    <w:p>
+      <w:proofErr w:type="spellStart"/>
+      <w:r>
+        <w:t>PyQT</w:t>
+      </w:r>
+      <w:proofErr w:type="spellEnd"/>
+      <w:r>
+        <w:t xml:space="preserve"> for cross-platform applications</w:t>
+      </w:r>
+    </w:p>
+    <w:p/>
+    <w:p>
+      <w:r>
+        <w:t>Pep8 – usually already integrated into the editor</w:t>
+      </w:r>
+    </w:p>
+    <w:p>
+      <w:r>
+        <w:t>There needs to be 2 empty lines before a new class declaration</w:t>
+      </w:r>
+    </w:p>
+    <w:p>
+      <w:bookmarkStart w:id="0" w:name="_GoBack"/>
+      <w:bookmarkEnd w:id="0"/>
     </w:p>
     <w:sectPr>
       <w:pgSz w:w="12240" w:h="15840"/>

</xml_diff>